<commit_message>
Fill job title and resource
</commit_message>
<xml_diff>
--- a/templ-CV.docx
+++ b/templ-CV.docx
@@ -9,7 +9,7 @@
         </w:rPr>
         <w:id w:val="-417024380"/>
         <w:docPartObj>
-          <w:docPartGallery w:val="AutoText"/>
+          <w:docPartGallery w:val="autotext"/>
         </w:docPartObj>
       </w:sdtPr>
       <w:sdtEndPr>
@@ -53,6 +53,8 @@
               </w14:textFill>
             </w:rPr>
           </w:pPr>
+          <w:bookmarkStart w:id="0" w:name="_GoBack"/>
+          <w:bookmarkEnd w:id="0"/>
           <w:r>
             <w:rPr>
               <w:lang w:val="en-AU"/>
@@ -183,6 +185,12 @@
                                       <w:insideH w:val="none" w:color="auto" w:sz="0" w:space="0"/>
                                       <w:insideV w:val="none" w:color="auto" w:sz="0" w:space="0"/>
                                     </w:tblBorders>
+                                    <w:tblCellMar>
+                                      <w:top w:w="0" w:type="dxa"/>
+                                      <w:left w:w="108" w:type="dxa"/>
+                                      <w:bottom w:w="0" w:type="dxa"/>
+                                      <w:right w:w="108" w:type="dxa"/>
+                                    </w:tblCellMar>
                                   </w:tblPrEx>
                                   <w:trPr>
                                     <w:trHeight w:val="432" w:hRule="atLeast"/>
@@ -279,18 +287,22 @@
                                         <w:pStyle w:val="25"/>
                                         <w:jc w:val="left"/>
                                         <w:rPr>
+                                          <w:rFonts w:hint="default" w:eastAsia="宋体"/>
                                           <w:color w:val="666666" w:themeColor="accent4" w:themeShade="80"/>
                                           <w:sz w:val="18"/>
                                           <w:szCs w:val="18"/>
+                                          <w:lang w:val="en-US" w:eastAsia="zh-CN"/>
                                         </w:rPr>
                                       </w:pPr>
                                       <w:r>
                                         <w:rPr>
+                                          <w:rFonts w:hint="eastAsia" w:eastAsia="宋体"/>
                                           <w:color w:val="666666" w:themeColor="accent4" w:themeShade="80"/>
                                           <w:sz w:val="18"/>
                                           <w:szCs w:val="18"/>
+                                          <w:lang w:val="en-US" w:eastAsia="zh-CN"/>
                                         </w:rPr>
-                                        <w:t>Tony LI 李明</w:t>
+                                        <w:t>{{ resource }}</w:t>
                                       </w:r>
                                     </w:p>
                                   </w:tc>
@@ -597,18 +609,22 @@
                                   <w:pStyle w:val="25"/>
                                   <w:jc w:val="left"/>
                                   <w:rPr>
+                                    <w:rFonts w:hint="default" w:eastAsia="宋体"/>
                                     <w:color w:val="666666" w:themeColor="accent4" w:themeShade="80"/>
                                     <w:sz w:val="18"/>
                                     <w:szCs w:val="18"/>
+                                    <w:lang w:val="en-US" w:eastAsia="zh-CN"/>
                                   </w:rPr>
                                 </w:pPr>
                                 <w:r>
                                   <w:rPr>
+                                    <w:rFonts w:hint="eastAsia" w:eastAsia="宋体"/>
                                     <w:color w:val="666666" w:themeColor="accent4" w:themeShade="80"/>
                                     <w:sz w:val="18"/>
                                     <w:szCs w:val="18"/>
+                                    <w:lang w:val="en-US" w:eastAsia="zh-CN"/>
                                   </w:rPr>
-                                  <w:t>Tony LI 李明</w:t>
+                                  <w:t>{{ resource }}</w:t>
                                 </w:r>
                               </w:p>
                             </w:tc>
@@ -771,14 +787,6 @@
         <w:gridCol w:w="5153"/>
       </w:tblGrid>
       <w:tr>
-        <w:tblPrEx>
-          <w:tblCellMar>
-            <w:top w:w="0" w:type="dxa"/>
-            <w:left w:w="108" w:type="dxa"/>
-            <w:bottom w:w="0" w:type="dxa"/>
-            <w:right w:w="108" w:type="dxa"/>
-          </w:tblCellMar>
-        </w:tblPrEx>
         <w:tc>
           <w:tcPr>
             <w:tcW w:w="4077" w:type="dxa"/>
@@ -1991,18 +1999,7 @@
                 <w:szCs w:val="18"/>
                 <w:lang w:val="en-US" w:eastAsia="zh-CN"/>
               </w:rPr>
-              <w:t>{{ job.title }</w:t>
-            </w:r>
-            <w:bookmarkStart w:id="0" w:name="_GoBack"/>
-            <w:bookmarkEnd w:id="0"/>
-            <w:r>
-              <w:rPr>
-                <w:rFonts w:hint="eastAsia"/>
-                <w:sz w:val="18"/>
-                <w:szCs w:val="18"/>
-                <w:lang w:val="en-US" w:eastAsia="zh-CN"/>
-              </w:rPr>
-              <w:t>}</w:t>
+              <w:t>{{ job.title }}</w:t>
             </w:r>
           </w:p>
         </w:tc>
@@ -4190,7 +4187,7 @@
         </w:rPr>
         <w:id w:val="-1318336367"/>
         <w:docPartObj>
-          <w:docPartGallery w:val="AutoText"/>
+          <w:docPartGallery w:val="autotext"/>
         </w:docPartObj>
       </w:sdtPr>
       <w:sdtEndPr>
@@ -6041,26 +6038,10 @@
 </file>
 
 <file path=customXml/item2.xml><?xml version="1.0" encoding="utf-8"?>
-<p:properties xmlns:p="http://schemas.microsoft.com/office/2006/metadata/properties" xmlns:xsi="http://www.w3.org/2001/XMLSchema-instance">
-  <documentManagement>
-    <TaxCatchAll xmlns="872877ae-a410-445f-835b-653367d2e530" xsi:nil="true"/>
-    <lcf76f155ced4ddcb4097134ff3c332f xmlns="38603118-7342-4dde-96be-e47c5938fd6d">
-      <Terms xmlns="http://schemas.microsoft.com/office/infopath/2007/PartnerControls"/>
-    </lcf76f155ced4ddcb4097134ff3c332f>
-  </documentManagement>
-</p:properties>
+<b:Sources xmlns:b="http://schemas.openxmlformats.org/officeDocument/2006/bibliography" xmlns="http://schemas.openxmlformats.org/officeDocument/2006/bibliography" SelectedStyle="\APA.XSL" StyleName="APA Fifth Edition"/>
 </file>
 
 <file path=customXml/item3.xml><?xml version="1.0" encoding="utf-8"?>
-<?mso-contentType ?>
-<FormTemplates xmlns="http://schemas.microsoft.com/sharepoint/v3/contenttype/forms">
-  <Display>DocumentLibraryForm</Display>
-  <Edit>DocumentLibraryForm</Edit>
-  <New>DocumentLibraryForm</New>
-</FormTemplates>
-</file>
-
-<file path=customXml/item4.xml><?xml version="1.0" encoding="utf-8"?>
 <ct:contentTypeSchema xmlns:ct="http://schemas.microsoft.com/office/2006/metadata/contentType" xmlns:ma="http://schemas.microsoft.com/office/2006/metadata/properties/metaAttributes" ct:_="" ma:_="" ma:contentTypeName="Document" ma:contentTypeID="0x010100725EACE60F148244B1C982C0889078B7" ma:contentTypeVersion="18" ma:contentTypeDescription="Create a new document." ma:contentTypeScope="" ma:versionID="b7f06a11890ff9c53b3eb6dec1453467">
   <xsd:schema xmlns:xsd="http://www.w3.org/2001/XMLSchema" xmlns:xs="http://www.w3.org/2001/XMLSchema" xmlns:p="http://schemas.microsoft.com/office/2006/metadata/properties" xmlns:ns2="38603118-7342-4dde-96be-e47c5938fd6d" xmlns:ns3="54822864-6aae-4932-9531-ca68696786e6" xmlns:ns4="872877ae-a410-445f-835b-653367d2e530" targetNamespace="http://schemas.microsoft.com/office/2006/metadata/properties" ma:root="true" ma:fieldsID="07d64c00e1c78a1ba0297836c46cce3f" ns2:_="" ns3:_="" ns4:_="">
     <xsd:import namespace="38603118-7342-4dde-96be-e47c5938fd6d"/>
@@ -6314,8 +6295,24 @@
 </ct:contentTypeSchema>
 </file>
 
+<file path=customXml/item4.xml><?xml version="1.0" encoding="utf-8"?>
+<?mso-contentType ?>
+<FormTemplates xmlns="http://schemas.microsoft.com/sharepoint/v3/contenttype/forms">
+  <Display>DocumentLibraryForm</Display>
+  <Edit>DocumentLibraryForm</Edit>
+  <New>DocumentLibraryForm</New>
+</FormTemplates>
+</file>
+
 <file path=customXml/item5.xml><?xml version="1.0" encoding="utf-8"?>
-<b:Sources xmlns:b="http://schemas.openxmlformats.org/officeDocument/2006/bibliography" xmlns="http://schemas.openxmlformats.org/officeDocument/2006/bibliography" SelectedStyle="\APA.XSL" StyleName="APA Fifth Edition"/>
+<p:properties xmlns:p="http://schemas.microsoft.com/office/2006/metadata/properties" xmlns:xsi="http://www.w3.org/2001/XMLSchema-instance">
+  <documentManagement>
+    <TaxCatchAll xmlns="872877ae-a410-445f-835b-653367d2e530" xsi:nil="true"/>
+    <lcf76f155ced4ddcb4097134ff3c332f xmlns="38603118-7342-4dde-96be-e47c5938fd6d">
+      <Terms xmlns="http://schemas.microsoft.com/office/infopath/2007/PartnerControls"/>
+    </lcf76f155ced4ddcb4097134ff3c332f>
+  </documentManagement>
+</p:properties>
 </file>
 
 <file path=customXml/itemProps1.xml><?xml version="1.0" encoding="utf-8"?>
@@ -6327,25 +6324,25 @@
 </file>
 
 <file path=customXml/itemProps2.xml><?xml version="1.0" encoding="utf-8"?>
-<ds:datastoreItem xmlns:ds="http://schemas.openxmlformats.org/officeDocument/2006/customXml" ds:itemID="{0569F94B-8DB4-4F61-ACC4-9C42B8CB6FB5}">
+<ds:datastoreItem xmlns:ds="http://schemas.openxmlformats.org/officeDocument/2006/customXml" ds:itemID="{17A7838B-AE26-4AD0-8410-AE18C85EE3E3}">
   <ds:schemaRefs/>
 </ds:datastoreItem>
 </file>
 
 <file path=customXml/itemProps3.xml><?xml version="1.0" encoding="utf-8"?>
+<ds:datastoreItem xmlns:ds="http://schemas.openxmlformats.org/officeDocument/2006/customXml" ds:itemID="{0018541A-503D-48F4-B267-F75D7C0C14B2}">
+  <ds:schemaRefs/>
+</ds:datastoreItem>
+</file>
+
+<file path=customXml/itemProps4.xml><?xml version="1.0" encoding="utf-8"?>
 <ds:datastoreItem xmlns:ds="http://schemas.openxmlformats.org/officeDocument/2006/customXml" ds:itemID="{9DD3B645-E138-4232-A5A4-7F27B3C1437C}">
   <ds:schemaRefs/>
 </ds:datastoreItem>
 </file>
 
-<file path=customXml/itemProps4.xml><?xml version="1.0" encoding="utf-8"?>
-<ds:datastoreItem xmlns:ds="http://schemas.openxmlformats.org/officeDocument/2006/customXml" ds:itemID="{0018541A-503D-48F4-B267-F75D7C0C14B2}">
-  <ds:schemaRefs/>
-</ds:datastoreItem>
-</file>
-
 <file path=customXml/itemProps5.xml><?xml version="1.0" encoding="utf-8"?>
-<ds:datastoreItem xmlns:ds="http://schemas.openxmlformats.org/officeDocument/2006/customXml" ds:itemID="{17A7838B-AE26-4AD0-8410-AE18C85EE3E3}">
+<ds:datastoreItem xmlns:ds="http://schemas.openxmlformats.org/officeDocument/2006/customXml" ds:itemID="{0569F94B-8DB4-4F61-ACC4-9C42B8CB6FB5}">
   <ds:schemaRefs/>
 </ds:datastoreItem>
 </file>
</xml_diff>

<commit_message>
Fill Summary and Technical Skills
</commit_message>
<xml_diff>
--- a/templ-CV.docx
+++ b/templ-CV.docx
@@ -509,6 +509,12 @@
                                 <w:insideH w:val="none" w:color="auto" w:sz="0" w:space="0"/>
                                 <w:insideV w:val="none" w:color="auto" w:sz="0" w:space="0"/>
                               </w:tblBorders>
+                              <w:tblCellMar>
+                                <w:top w:w="0" w:type="dxa"/>
+                                <w:left w:w="108" w:type="dxa"/>
+                                <w:bottom w:w="0" w:type="dxa"/>
+                                <w:right w:w="108" w:type="dxa"/>
+                              </w:tblCellMar>
                             </w:tblPrEx>
                             <w:trPr>
                               <w:trHeight w:val="432" w:hRule="atLeast"/>
@@ -1034,8 +1040,6 @@
               </w:rPr>
               <w:t>{{ status }}</w:t>
             </w:r>
-            <w:bookmarkStart w:id="0" w:name="_GoBack"/>
-            <w:bookmarkEnd w:id="0"/>
           </w:p>
         </w:tc>
       </w:tr>
@@ -1049,62 +1053,21 @@
       </w:r>
     </w:p>
     <w:p>
-      <w:r>
-        <w:t>e.g.</w:t>
-      </w:r>
-    </w:p>
-    <w:p>
-      <w:pPr>
-        <w:rPr>
-          <w:sz w:val="18"/>
-          <w:szCs w:val="18"/>
-        </w:rPr>
-      </w:pPr>
-      <w:r>
-        <w:rPr>
-          <w:sz w:val="18"/>
-          <w:szCs w:val="18"/>
-        </w:rPr>
-        <w:t xml:space="preserve">Over 8 years working experiences in Java development, more than 3 years as a technical lead. </w:t>
-      </w:r>
-    </w:p>
-    <w:p>
-      <w:pPr>
-        <w:rPr>
-          <w:sz w:val="18"/>
-          <w:szCs w:val="18"/>
-        </w:rPr>
-      </w:pPr>
-      <w:r>
-        <w:rPr>
-          <w:sz w:val="18"/>
-          <w:szCs w:val="18"/>
-        </w:rPr>
-        <w:t xml:space="preserve">Technical driven, with good communication and logical thinking. </w:t>
-      </w:r>
-    </w:p>
-    <w:p>
-      <w:pPr>
-        <w:rPr>
-          <w:sz w:val="18"/>
-          <w:szCs w:val="18"/>
-        </w:rPr>
-      </w:pPr>
-      <w:r>
-        <w:rPr>
-          <w:sz w:val="18"/>
-          <w:szCs w:val="18"/>
-        </w:rPr>
-        <w:t xml:space="preserve">Good command of English, used to work cross team, lead a team to work with US &amp; Canada team. </w:t>
-      </w:r>
-    </w:p>
-    <w:p>
-      <w:pPr>
-        <w:rPr>
-          <w:sz w:val="18"/>
-          <w:szCs w:val="18"/>
-        </w:rPr>
-      </w:pPr>
+      <w:pPr>
+        <w:rPr>
+          <w:rFonts w:hint="default" w:eastAsia="宋体"/>
+          <w:sz w:val="18"/>
+          <w:szCs w:val="18"/>
+          <w:lang w:val="en-US" w:eastAsia="zh-CN"/>
+        </w:rPr>
+      </w:pPr>
+      <w:r>
+        <w:rPr>
+          <w:rFonts w:hint="eastAsia"/>
+          <w:lang w:val="en-US" w:eastAsia="zh-CN"/>
+        </w:rPr>
+        <w:t>{{ summary }}</w:t>
+      </w:r>
     </w:p>
     <w:p>
       <w:pPr>
@@ -1123,263 +1086,25 @@
       </w:r>
     </w:p>
     <w:p>
-      <w:r>
-        <w:rPr>
-          <w:highlight w:val="yellow"/>
-        </w:rPr>
-        <w:t>&lt;Insert technical skills / table here&gt;</w:t>
-      </w:r>
-    </w:p>
-    <w:p>
-      <w:pPr>
-        <w:rPr>
-          <w:sz w:val="18"/>
-          <w:szCs w:val="18"/>
-        </w:rPr>
-      </w:pPr>
-      <w:r>
-        <w:rPr>
-          <w:sz w:val="18"/>
-          <w:szCs w:val="18"/>
-        </w:rPr>
-        <w:t>Experienced at JAVA, familiar with Scala\Shell and python.</w:t>
-      </w:r>
-    </w:p>
-    <w:p>
-      <w:pPr>
-        <w:rPr>
-          <w:sz w:val="18"/>
-          <w:szCs w:val="18"/>
-        </w:rPr>
-      </w:pPr>
-      <w:r>
-        <w:rPr>
-          <w:sz w:val="18"/>
-          <w:szCs w:val="18"/>
-        </w:rPr>
-        <w:t>System backend\Microservice:</w:t>
-      </w:r>
-    </w:p>
-    <w:p>
-      <w:pPr>
-        <w:rPr>
-          <w:sz w:val="18"/>
-          <w:szCs w:val="18"/>
-        </w:rPr>
-      </w:pPr>
-      <w:r>
-        <w:rPr>
-          <w:sz w:val="18"/>
-          <w:szCs w:val="18"/>
-        </w:rPr>
-        <w:t>Experienced at RESTful API design and development, supports high concurrency security, idempotency, and data fault tolerance</w:t>
-      </w:r>
-    </w:p>
-    <w:p>
-      <w:pPr>
-        <w:rPr>
-          <w:sz w:val="18"/>
-          <w:szCs w:val="18"/>
-        </w:rPr>
-      </w:pPr>
-      <w:r>
-        <w:rPr>
-          <w:sz w:val="18"/>
-          <w:szCs w:val="18"/>
-        </w:rPr>
-        <w:t>Database:</w:t>
-      </w:r>
-    </w:p>
-    <w:p>
-      <w:pPr>
-        <w:rPr>
-          <w:sz w:val="18"/>
-          <w:szCs w:val="18"/>
-        </w:rPr>
-      </w:pPr>
-      <w:r>
-        <w:rPr>
-          <w:sz w:val="18"/>
-          <w:szCs w:val="18"/>
-        </w:rPr>
-        <w:t>Cache:</w:t>
-      </w:r>
-    </w:p>
-    <w:p>
-      <w:pPr>
-        <w:rPr>
-          <w:sz w:val="18"/>
-          <w:szCs w:val="18"/>
-        </w:rPr>
-      </w:pPr>
-      <w:r>
-        <w:rPr>
-          <w:sz w:val="18"/>
-          <w:szCs w:val="18"/>
-        </w:rPr>
-        <w:t xml:space="preserve">Big Data: </w:t>
-      </w:r>
-    </w:p>
-    <w:p>
-      <w:pPr>
-        <w:rPr>
-          <w:sz w:val="18"/>
-          <w:szCs w:val="18"/>
-        </w:rPr>
-      </w:pPr>
-      <w:r>
-        <w:rPr>
-          <w:sz w:val="18"/>
-          <w:szCs w:val="18"/>
-        </w:rPr>
-        <w:t xml:space="preserve">Message System: </w:t>
-      </w:r>
-    </w:p>
-    <w:p>
-      <w:pPr>
-        <w:rPr>
-          <w:sz w:val="18"/>
-          <w:szCs w:val="18"/>
-        </w:rPr>
-      </w:pPr>
-      <w:r>
-        <w:rPr>
-          <w:sz w:val="18"/>
-          <w:szCs w:val="18"/>
-        </w:rPr>
-        <w:t xml:space="preserve">Machine Learning: </w:t>
-      </w:r>
-    </w:p>
-    <w:p>
-      <w:pPr>
-        <w:rPr>
-          <w:sz w:val="18"/>
-          <w:szCs w:val="18"/>
-        </w:rPr>
-      </w:pPr>
-      <w:r>
-        <w:rPr>
-          <w:sz w:val="18"/>
-          <w:szCs w:val="18"/>
-        </w:rPr>
-        <w:t xml:space="preserve">DevOps tool &amp; skill: </w:t>
-      </w:r>
-    </w:p>
-    <w:p>
-      <w:pPr>
-        <w:rPr>
-          <w:sz w:val="18"/>
-          <w:szCs w:val="18"/>
-        </w:rPr>
-      </w:pPr>
-      <w:r>
-        <w:rPr>
-          <w:sz w:val="18"/>
-          <w:szCs w:val="18"/>
-        </w:rPr>
-        <w:t>IKM score: 83 (Java7)</w:t>
-      </w:r>
-    </w:p>
-    <w:p>
-      <w:pPr>
+      <w:pPr>
+        <w:rPr>
+          <w:rFonts w:hint="default" w:eastAsia="宋体"/>
+          <w:sz w:val="18"/>
+          <w:szCs w:val="18"/>
+          <w:highlight w:val="none"/>
+          <w:lang w:val="en-US" w:eastAsia="zh-CN"/>
+        </w:rPr>
+      </w:pPr>
+      <w:r>
         <w:rPr>
           <w:rFonts w:hint="eastAsia"/>
-          <w:sz w:val="18"/>
-          <w:szCs w:val="18"/>
-        </w:rPr>
-      </w:pPr>
-      <w:r>
-        <w:rPr>
-          <w:rFonts w:hint="eastAsia"/>
-          <w:sz w:val="18"/>
-          <w:szCs w:val="18"/>
-        </w:rPr>
-        <w:t>{% for kid in kids %}</w:t>
-      </w:r>
-    </w:p>
-    <w:p>
-      <w:pPr>
-        <w:rPr>
-          <w:rFonts w:hint="eastAsia"/>
-          <w:sz w:val="18"/>
-          <w:szCs w:val="18"/>
-        </w:rPr>
-      </w:pPr>
-      <w:r>
-        <w:rPr>
-          <w:rFonts w:hint="eastAsia"/>
-          <w:sz w:val="18"/>
-          <w:szCs w:val="18"/>
-        </w:rPr>
-        <w:t>{kid.first}{kid.last}</w:t>
-      </w:r>
-    </w:p>
-    <w:p>
-      <w:pPr>
-        <w:rPr>
-          <w:rFonts w:hint="eastAsia"/>
-          <w:sz w:val="18"/>
-          <w:szCs w:val="18"/>
-        </w:rPr>
-      </w:pPr>
-      <w:r>
-        <w:rPr>
-          <w:rFonts w:hint="eastAsia"/>
-          <w:sz w:val="18"/>
-          <w:szCs w:val="18"/>
-        </w:rPr>
-        <w:t>{kid.addr1}{kid.addr2}</w:t>
-      </w:r>
-    </w:p>
-    <w:p>
-      <w:pPr>
-        <w:rPr>
-          <w:rFonts w:hint="eastAsia"/>
-          <w:sz w:val="18"/>
-          <w:szCs w:val="18"/>
-        </w:rPr>
-      </w:pPr>
-      <w:r>
-        <w:rPr>
-          <w:rFonts w:hint="eastAsia"/>
-          <w:sz w:val="18"/>
-          <w:szCs w:val="18"/>
-        </w:rPr>
-        <w:t xml:space="preserve">{kid.city}{kid.state}{kid.zip}  </w:t>
-      </w:r>
-    </w:p>
-    <w:p>
-      <w:pPr>
-        <w:rPr>
-          <w:rFonts w:hint="eastAsia"/>
-          <w:sz w:val="18"/>
-          <w:szCs w:val="18"/>
-        </w:rPr>
-      </w:pPr>
-    </w:p>
-    <w:p>
-      <w:pPr>
-        <w:rPr>
-          <w:sz w:val="18"/>
-          <w:szCs w:val="18"/>
-        </w:rPr>
-      </w:pPr>
-      <w:r>
-        <w:rPr>
-          <w:rFonts w:hint="eastAsia"/>
-          <w:sz w:val="18"/>
-          <w:szCs w:val="18"/>
-        </w:rPr>
-        <w:t>{% endfor %}</w:t>
-      </w:r>
-    </w:p>
-    <w:p>
-      <w:pPr>
-        <w:rPr>
-          <w:sz w:val="18"/>
-          <w:szCs w:val="18"/>
-        </w:rPr>
-      </w:pPr>
+          <w:highlight w:val="none"/>
+          <w:lang w:val="en-US" w:eastAsia="zh-CN"/>
+        </w:rPr>
+        <w:t>{{ technical_skills }}</w:t>
+      </w:r>
+      <w:bookmarkStart w:id="0" w:name="_GoBack"/>
+      <w:bookmarkEnd w:id="0"/>
     </w:p>
     <w:p>
       <w:pPr>

</xml_diff>